<commit_message>
Verification pour ajout etudiant (PlacesMax,num)
</commit_message>
<xml_diff>
--- a/Rapport.docx
+++ b/Rapport.docx
@@ -24,125 +24,92 @@
           <w:szCs w:val="24"/>
         </w:rPr>
         <w:br/>
-        <w:t xml:space="preserve">Liam </w:t>
+        <w:t>Liam Brouillard Adjaïlia 2210406</w:t>
       </w:r>
       <w:r>
         <w:rPr>
           <w:rFonts w:cs="Times New Roman"/>
           <w:szCs w:val="24"/>
         </w:rPr>
-        <w:t xml:space="preserve">Brouillard </w:t>
-      </w:r>
-      <w:proofErr w:type="spellStart"/>
+        <w:br/>
+      </w:r>
       <w:r>
         <w:rPr>
           <w:rFonts w:cs="Times New Roman"/>
           <w:szCs w:val="24"/>
         </w:rPr>
-        <w:t>Adjaïlia</w:t>
-      </w:r>
-      <w:proofErr w:type="spellEnd"/>
+        <w:t>Web et bas</w:t>
+      </w:r>
       <w:r>
         <w:rPr>
           <w:rFonts w:cs="Times New Roman"/>
           <w:szCs w:val="24"/>
         </w:rPr>
-        <w:t xml:space="preserve"> </w:t>
+        <w:t>e de données</w:t>
       </w:r>
       <w:r>
         <w:rPr>
           <w:rFonts w:cs="Times New Roman"/>
           <w:szCs w:val="24"/>
         </w:rPr>
-        <w:t>2210406</w:t>
+        <w:br/>
       </w:r>
       <w:r>
         <w:rPr>
           <w:rFonts w:cs="Times New Roman"/>
           <w:szCs w:val="24"/>
         </w:rPr>
-        <w:br/>
+        <w:t>420</w:t>
       </w:r>
       <w:r>
         <w:rPr>
           <w:rFonts w:cs="Times New Roman"/>
           <w:szCs w:val="24"/>
         </w:rPr>
-        <w:t>Web et bas</w:t>
+        <w:t>-</w:t>
       </w:r>
       <w:r>
         <w:rPr>
           <w:rFonts w:cs="Times New Roman"/>
           <w:szCs w:val="24"/>
         </w:rPr>
-        <w:t>e de données</w:t>
+        <w:t>4A5</w:t>
       </w:r>
       <w:r>
         <w:rPr>
           <w:rFonts w:cs="Times New Roman"/>
           <w:szCs w:val="24"/>
         </w:rPr>
-        <w:br/>
+        <w:t>-M</w:t>
       </w:r>
       <w:r>
         <w:rPr>
           <w:rFonts w:cs="Times New Roman"/>
           <w:szCs w:val="24"/>
         </w:rPr>
-        <w:t>420</w:t>
-      </w:r>
-      <w:r>
+        <w:t>O</w:t>
+      </w:r>
+    </w:p>
+    <w:p>
+      <w:pPr>
+        <w:spacing w:line="360" w:lineRule="auto"/>
+        <w:jc w:val="center"/>
         <w:rPr>
           <w:rFonts w:cs="Times New Roman"/>
           <w:szCs w:val="24"/>
         </w:rPr>
-        <w:t>-</w:t>
-      </w:r>
+      </w:pPr>
       <w:r>
         <w:rPr>
           <w:rFonts w:cs="Times New Roman"/>
           <w:szCs w:val="24"/>
         </w:rPr>
-        <w:t>4A5</w:t>
+        <w:t>Rapport TP1</w:t>
       </w:r>
       <w:r>
         <w:rPr>
           <w:rFonts w:cs="Times New Roman"/>
           <w:szCs w:val="24"/>
-        </w:rPr>
-        <w:t>-M</w:t>
-      </w:r>
-      <w:r>
-        <w:rPr>
-          <w:rFonts w:cs="Times New Roman"/>
-          <w:szCs w:val="24"/>
-        </w:rPr>
-        <w:t>O</w:t>
-      </w:r>
-    </w:p>
-    <w:p>
-      <w:pPr>
-        <w:spacing w:line="360" w:lineRule="auto"/>
-        <w:jc w:val="center"/>
-        <w:rPr>
-          <w:rFonts w:cs="Times New Roman"/>
-          <w:szCs w:val="24"/>
-          <w:lang w:val="en-US"/>
-        </w:rPr>
-      </w:pPr>
-      <w:r>
-        <w:rPr>
-          <w:rFonts w:cs="Times New Roman"/>
-          <w:szCs w:val="24"/>
-          <w:lang w:val="en-US"/>
-        </w:rPr>
-        <w:t>Rapport TP1</w:t>
-      </w:r>
-      <w:r>
-        <w:rPr>
-          <w:rFonts w:cs="Times New Roman"/>
-          <w:szCs w:val="24"/>
-          <w:lang w:val="en-US"/>
         </w:rPr>
         <w:br/>
       </w:r>
@@ -499,6 +466,9 @@
         <w:jc w:val="left"/>
       </w:pPr>
       <w:r>
+        <w:rPr>
+          <w:noProof/>
+        </w:rPr>
         <w:drawing>
           <wp:anchor distT="0" distB="0" distL="114300" distR="114300" simplePos="0" relativeHeight="251658240" behindDoc="1" locked="0" layoutInCell="1" allowOverlap="1" wp14:anchorId="7C3A42B6" wp14:editId="766DE716">
             <wp:simplePos x="0" y="0"/>
@@ -556,6 +526,9 @@
         </w:drawing>
       </w:r>
       <w:r>
+        <w:rPr>
+          <w:noProof/>
+        </w:rPr>
         <w:drawing>
           <wp:anchor distT="0" distB="0" distL="114300" distR="114300" simplePos="0" relativeHeight="251660288" behindDoc="0" locked="0" layoutInCell="1" allowOverlap="1" wp14:anchorId="1016D316" wp14:editId="22DDE2FB">
             <wp:simplePos x="0" y="0"/>
@@ -613,6 +586,9 @@
         </w:drawing>
       </w:r>
       <w:r>
+        <w:rPr>
+          <w:noProof/>
+        </w:rPr>
         <w:drawing>
           <wp:anchor distT="0" distB="0" distL="114300" distR="114300" simplePos="0" relativeHeight="251659264" behindDoc="0" locked="0" layoutInCell="1" allowOverlap="1" wp14:anchorId="2C172A60" wp14:editId="1792D985">
             <wp:simplePos x="0" y="0"/>
@@ -682,15 +658,7 @@
         <w:t xml:space="preserve"> Nous avons implémenter un menu de navigation comprenant le lien vers l’accueil, la page professeurs et la page des cours offerts</w:t>
       </w:r>
       <w:r>
-        <w:t xml:space="preserve">. On utilise la fonction Router que </w:t>
-      </w:r>
-      <w:proofErr w:type="spellStart"/>
-      <w:r>
-        <w:t>React</w:t>
-      </w:r>
-      <w:proofErr w:type="spellEnd"/>
-      <w:r>
-        <w:t xml:space="preserve"> offre pour charger les pages et recharger le DOM lorsque l’utilisateur entre la bonne URL ou clique sur le lien dans le menu.</w:t>
+        <w:t>. On utilise la fonction Router que React offre pour charger les pages et recharger le DOM lorsque l’utilisateur entre la bonne URL ou clique sur le lien dans le menu.</w:t>
       </w:r>
       <w:r>
         <w:br/>
@@ -896,15 +864,7 @@
         <w:t>-</w:t>
       </w:r>
       <w:r>
-        <w:t xml:space="preserve"> Nous avons </w:t>
-      </w:r>
-      <w:proofErr w:type="spellStart"/>
-      <w:r>
-        <w:t>du</w:t>
-      </w:r>
-      <w:proofErr w:type="spellEnd"/>
-      <w:r>
-        <w:t xml:space="preserve"> laisser de coter le filtrage des cours et l’affichage des cours des sessions antérieurs</w:t>
+        <w:t xml:space="preserve"> Nous avons du laisser de coter le filtrage des cours et l’affichage des cours des sessions antérieurs</w:t>
       </w:r>
       <w:r>
         <w:br/>
@@ -913,13 +873,7 @@
         <w:t xml:space="preserve">+ </w:t>
       </w:r>
       <w:r>
-        <w:t xml:space="preserve">Les données des </w:t>
-      </w:r>
-      <w:r>
-        <w:t xml:space="preserve">cours </w:t>
-      </w:r>
-      <w:r>
-        <w:t>sont stocker sur App.js et sont données en paramètre lors de l’appelle de la page</w:t>
+        <w:t>Les données des cours sont stocker sur App.js et sont données en paramètre lors de l’appelle de la page</w:t>
       </w:r>
       <w:r>
         <w:br/>
@@ -958,7 +912,6 @@
       <w:r>
         <w:t xml:space="preserve"> la méthode </w:t>
       </w:r>
-      <w:proofErr w:type="spellStart"/>
       <w:r>
         <w:rPr>
           <w:i/>
@@ -966,31 +919,12 @@
         </w:rPr>
         <w:t>setCours</w:t>
       </w:r>
-      <w:proofErr w:type="spellEnd"/>
-      <w:r>
-        <w:t xml:space="preserve"> passée en paramètre en même temps que la liste de</w:t>
-      </w:r>
-      <w:r>
-        <w:t>s cours</w:t>
-      </w:r>
-      <w:r>
-        <w:t xml:space="preserve"> (le </w:t>
-      </w:r>
-      <w:r>
-        <w:t>cours</w:t>
-      </w:r>
-      <w:r>
-        <w:t xml:space="preserve"> créé a une </w:t>
+      <w:r>
+        <w:t xml:space="preserve"> passée en paramètre en même temps que la liste des cours (le cours créé a une </w:t>
       </w:r>
       <w:r>
         <w:lastRenderedPageBreak/>
-        <w:t>liste d</w:t>
-      </w:r>
-      <w:r>
-        <w:t xml:space="preserve">’étudiant </w:t>
-      </w:r>
-      <w:r>
-        <w:t>vide)</w:t>
+        <w:t>liste d’étudiant vide)</w:t>
       </w:r>
       <w:r>
         <w:br/>
@@ -1015,11 +949,15 @@
       </w:r>
       <w:r>
         <w:br/>
-        <w:t>+ Vérification que le professeur existe dans la liste de professeur</w:t>
-      </w:r>
-      <w:r>
-        <w:br/>
-        <w:t xml:space="preserve">+ Ajout du professeur dans la liste si il n’est pas existant </w:t>
+      </w:r>
+      <w:r>
+        <w:t>-</w:t>
+      </w:r>
+      <w:r>
+        <w:t xml:space="preserve"> </w:t>
+      </w:r>
+      <w:r>
+        <w:t>Nous avons dû laisser de côté la possibilité d’ajouter un professeur à partir de la page cours, l’utilisateur doit choisir un professeur ayant été créé à l’avance</w:t>
       </w:r>
     </w:p>
     <w:p>
@@ -1059,15 +997,8 @@
         <w:br/>
       </w:r>
       <w:r>
-        <w:t xml:space="preserve">+ Le formulaire prend toutes les informations données et l’enregistre grâce </w:t>
-      </w:r>
-      <w:r>
-        <w:t>à</w:t>
-      </w:r>
-      <w:r>
-        <w:t xml:space="preserve"> la méthode </w:t>
-      </w:r>
-      <w:proofErr w:type="spellStart"/>
+        <w:t xml:space="preserve">+ Le formulaire prend toutes les informations données et l’enregistre grâce à la méthode </w:t>
+      </w:r>
       <w:r>
         <w:rPr>
           <w:i/>
@@ -1075,7 +1006,6 @@
         </w:rPr>
         <w:t>setCours</w:t>
       </w:r>
-      <w:proofErr w:type="spellEnd"/>
       <w:r>
         <w:t xml:space="preserve"> passée en paramètre en même temps que la liste des cours </w:t>
       </w:r>
@@ -1083,10 +1013,21 @@
         <w:br/>
       </w:r>
       <w:r>
-        <w:t xml:space="preserve">+ Vérification du numéro d’admission de l’étudiant n’est pas </w:t>
-      </w:r>
-      <w:r>
-        <w:t>un doublon dans le cours</w:t>
+        <w:t>-</w:t>
+      </w:r>
+      <w:r>
+        <w:t xml:space="preserve"> </w:t>
+      </w:r>
+      <w:r>
+        <w:t xml:space="preserve">Nous avons </w:t>
+      </w:r>
+      <w:proofErr w:type="gramStart"/>
+      <w:r>
+        <w:t>du</w:t>
+      </w:r>
+      <w:proofErr w:type="gramEnd"/>
+      <w:r>
+        <w:t xml:space="preserve"> laisser tomber la vérification par numéro DA des élèves</w:t>
       </w:r>
     </w:p>
     <w:p>
@@ -1148,10 +1089,7 @@
       </w:r>
       <w:r>
         <w:tab/>
-        <w:t>-</w:t>
-      </w:r>
-      <w:r>
-        <w:t>12 mars (</w:t>
+        <w:t>-12 mars (</w:t>
       </w:r>
       <w:r>
         <w:t>0.5</w:t>
@@ -1180,13 +1118,8 @@
       </w:r>
       <w:r>
         <w:br/>
-        <w:t xml:space="preserve">Création du </w:t>
-      </w:r>
-      <w:proofErr w:type="spellStart"/>
-      <w:r>
-        <w:t>github</w:t>
-      </w:r>
-      <w:proofErr w:type="spellEnd"/>
+        <w:t>Création du github</w:t>
+      </w:r>
       <w:r>
         <w:br/>
       </w:r>
@@ -1196,7 +1129,10 @@
       </w:r>
       <w:r>
         <w:br/>
-        <w:t>Création des pages simplifier</w:t>
+        <w:t>Création des pages simplifi</w:t>
+      </w:r>
+      <w:r>
+        <w:t>ées</w:t>
       </w:r>
       <w:r>
         <w:br/>
@@ -1271,17 +1207,215 @@
           <w:b/>
           <w:bCs w:val="0"/>
         </w:rPr>
-        <w:t xml:space="preserve">Liam Brouillard </w:t>
-      </w:r>
-      <w:proofErr w:type="spellStart"/>
+        <w:t>Liam Brouillard Adjaïlia</w:t>
+      </w:r>
+    </w:p>
+    <w:p>
+      <w:pPr>
+        <w:pStyle w:val="paragraphpreset"/>
+        <w:jc w:val="left"/>
+      </w:pPr>
       <w:r>
         <w:rPr>
           <w:b/>
           <w:bCs w:val="0"/>
         </w:rPr>
-        <w:t>Adjaïlia</w:t>
-      </w:r>
-      <w:proofErr w:type="spellEnd"/>
+        <w:tab/>
+      </w:r>
+      <w:r>
+        <w:t>Création des formulaires pour créer un nouveau professeur ou élève</w:t>
+      </w:r>
+      <w:r>
+        <w:br/>
+      </w:r>
+      <w:r>
+        <w:tab/>
+      </w:r>
+      <w:r>
+        <w:tab/>
+        <w:t>-14 mars (</w:t>
+      </w:r>
+      <w:r>
+        <w:t>1.5</w:t>
+      </w:r>
+      <w:r>
+        <w:t xml:space="preserve"> heure)</w:t>
+      </w:r>
+    </w:p>
+    <w:p>
+      <w:pPr>
+        <w:pStyle w:val="paragraphpreset"/>
+        <w:jc w:val="left"/>
+      </w:pPr>
+      <w:r>
+        <w:tab/>
+        <w:t>Débug de différents problèmes liés aux formulaires</w:t>
+      </w:r>
+      <w:r>
+        <w:br/>
+      </w:r>
+      <w:r>
+        <w:tab/>
+      </w:r>
+      <w:r>
+        <w:tab/>
+        <w:t>-14 mars (</w:t>
+      </w:r>
+      <w:r>
+        <w:t>2</w:t>
+      </w:r>
+      <w:r>
+        <w:t xml:space="preserve"> </w:t>
+      </w:r>
+      <w:proofErr w:type="gramStart"/>
+      <w:r>
+        <w:t>heure</w:t>
+      </w:r>
+      <w:proofErr w:type="gramEnd"/>
+      <w:r>
+        <w:t>)</w:t>
+      </w:r>
+    </w:p>
+    <w:p>
+      <w:pPr>
+        <w:pStyle w:val="paragraphpreset"/>
+        <w:jc w:val="left"/>
+      </w:pPr>
+      <w:r>
+        <w:tab/>
+        <w:t>Création des programmes permettant la création de nouveaux professeurs ou élèves</w:t>
+      </w:r>
+      <w:r>
+        <w:br/>
+      </w:r>
+      <w:r>
+        <w:tab/>
+      </w:r>
+      <w:r>
+        <w:tab/>
+        <w:t>-14 mars (2 heures)</w:t>
+      </w:r>
+    </w:p>
+    <w:p>
+      <w:pPr>
+        <w:pStyle w:val="paragraphpreset"/>
+        <w:jc w:val="left"/>
+      </w:pPr>
+      <w:r>
+        <w:tab/>
+        <w:t>Debug de différents problèmes liés aux programmes</w:t>
+      </w:r>
+      <w:r>
+        <w:br/>
+      </w:r>
+      <w:r>
+        <w:tab/>
+      </w:r>
+      <w:r>
+        <w:tab/>
+        <w:t>-14 mars (1.5 heure)</w:t>
+      </w:r>
+    </w:p>
+    <w:p>
+      <w:pPr>
+        <w:pStyle w:val="paragraphpreset"/>
+        <w:jc w:val="left"/>
+      </w:pPr>
+      <w:r>
+        <w:tab/>
+        <w:t>Création du formulaire pour ajouter un nouveau cours</w:t>
+      </w:r>
+      <w:r>
+        <w:br/>
+      </w:r>
+      <w:r>
+        <w:tab/>
+      </w:r>
+      <w:r>
+        <w:tab/>
+        <w:t>-15 mars (0.5 heure)</w:t>
+      </w:r>
+    </w:p>
+    <w:p>
+      <w:pPr>
+        <w:pStyle w:val="paragraphpreset"/>
+        <w:jc w:val="left"/>
+      </w:pPr>
+      <w:r>
+        <w:tab/>
+        <w:t>Débug de différents problèmes liés au formulaire</w:t>
+      </w:r>
+      <w:r>
+        <w:br/>
+      </w:r>
+      <w:r>
+        <w:tab/>
+      </w:r>
+      <w:r>
+        <w:tab/>
+        <w:t>-15 mars (0.5 heure)</w:t>
+      </w:r>
+    </w:p>
+    <w:p>
+      <w:pPr>
+        <w:pStyle w:val="paragraphpreset"/>
+        <w:jc w:val="left"/>
+      </w:pPr>
+      <w:r>
+        <w:tab/>
+        <w:t>Création du programme permettant la création d’un nouveau cours</w:t>
+      </w:r>
+      <w:r>
+        <w:br/>
+      </w:r>
+      <w:r>
+        <w:tab/>
+      </w:r>
+      <w:r>
+        <w:tab/>
+        <w:t>-15 mars (1 heure)</w:t>
+      </w:r>
+    </w:p>
+    <w:p>
+      <w:pPr>
+        <w:pStyle w:val="paragraphpreset"/>
+        <w:jc w:val="left"/>
+      </w:pPr>
+      <w:r>
+        <w:lastRenderedPageBreak/>
+        <w:tab/>
+        <w:t>Débug de différents problèmes liés au programme</w:t>
+      </w:r>
+      <w:r>
+        <w:br/>
+      </w:r>
+      <w:r>
+        <w:tab/>
+      </w:r>
+      <w:r>
+        <w:tab/>
+        <w:t>-15 mars (2 heures)</w:t>
+      </w:r>
+    </w:p>
+    <w:p>
+      <w:pPr>
+        <w:pStyle w:val="paragraphpreset"/>
+        <w:jc w:val="left"/>
+      </w:pPr>
+      <w:r>
+        <w:tab/>
+        <w:t>Débug général des problèmes restants dans l’application</w:t>
+      </w:r>
+      <w:r>
+        <w:br/>
+      </w:r>
+      <w:r>
+        <w:tab/>
+      </w:r>
+      <w:r>
+        <w:tab/>
+        <w:t>-15 mars (0.5 heure)</w:t>
+      </w:r>
     </w:p>
     <w:sectPr>
       <w:pgSz w:w="12240" w:h="15840" w:code="1"/>
@@ -1332,7 +1466,7 @@
     <w:sdtContent>
       <w:p>
         <w:pPr>
-          <w:pStyle w:val="Footer"/>
+          <w:pStyle w:val="Pieddepage"/>
           <w:jc w:val="center"/>
         </w:pPr>
         <w:r>
@@ -1355,7 +1489,7 @@
   </w:sdt>
   <w:p>
     <w:pPr>
-      <w:pStyle w:val="Footer"/>
+      <w:pStyle w:val="Pieddepage"/>
     </w:pPr>
   </w:p>
 </w:ftr>
@@ -2067,11 +2201,11 @@
     <w:name w:val="Normal"/>
     <w:qFormat/>
   </w:style>
-  <w:style w:type="paragraph" w:styleId="Heading1">
+  <w:style w:type="paragraph" w:styleId="Titre1">
     <w:name w:val="heading 1"/>
     <w:basedOn w:val="Normal"/>
     <w:next w:val="Normal"/>
-    <w:link w:val="Heading1Char"/>
+    <w:link w:val="Titre1Car"/>
     <w:uiPriority w:val="9"/>
     <w:qFormat/>
     <w:rsid w:val="00496CCC"/>
@@ -2088,11 +2222,11 @@
       <w:szCs w:val="32"/>
     </w:rPr>
   </w:style>
-  <w:style w:type="paragraph" w:styleId="Heading2">
+  <w:style w:type="paragraph" w:styleId="Titre2">
     <w:name w:val="heading 2"/>
     <w:basedOn w:val="Normal"/>
     <w:next w:val="Normal"/>
-    <w:link w:val="Heading2Char"/>
+    <w:link w:val="Titre2Car"/>
     <w:uiPriority w:val="9"/>
     <w:semiHidden/>
     <w:unhideWhenUsed/>
@@ -2111,11 +2245,11 @@
       <w:szCs w:val="26"/>
     </w:rPr>
   </w:style>
-  <w:style w:type="paragraph" w:styleId="Heading3">
+  <w:style w:type="paragraph" w:styleId="Titre3">
     <w:name w:val="heading 3"/>
     <w:basedOn w:val="Normal"/>
     <w:next w:val="Normal"/>
-    <w:link w:val="Heading3Char"/>
+    <w:link w:val="Titre3Car"/>
     <w:uiPriority w:val="9"/>
     <w:semiHidden/>
     <w:unhideWhenUsed/>
@@ -2133,13 +2267,13 @@
       <w:szCs w:val="24"/>
     </w:rPr>
   </w:style>
-  <w:style w:type="character" w:default="1" w:styleId="DefaultParagraphFont">
+  <w:style w:type="character" w:default="1" w:styleId="Policepardfaut">
     <w:name w:val="Default Paragraph Font"/>
     <w:uiPriority w:val="1"/>
     <w:semiHidden/>
     <w:unhideWhenUsed/>
   </w:style>
-  <w:style w:type="table" w:default="1" w:styleId="TableNormal">
+  <w:style w:type="table" w:default="1" w:styleId="TableauNormal">
     <w:name w:val="Normal Table"/>
     <w:uiPriority w:val="99"/>
     <w:semiHidden/>
@@ -2154,7 +2288,7 @@
       </w:tblCellMar>
     </w:tblPr>
   </w:style>
-  <w:style w:type="numbering" w:default="1" w:styleId="NoList">
+  <w:style w:type="numbering" w:default="1" w:styleId="Aucuneliste">
     <w:name w:val="No List"/>
     <w:uiPriority w:val="99"/>
     <w:semiHidden/>
@@ -2175,10 +2309,10 @@
       <w:szCs w:val="24"/>
     </w:rPr>
   </w:style>
-  <w:style w:type="character" w:customStyle="1" w:styleId="Heading1Char">
-    <w:name w:val="Heading 1 Char"/>
-    <w:basedOn w:val="DefaultParagraphFont"/>
-    <w:link w:val="Heading1"/>
+  <w:style w:type="character" w:customStyle="1" w:styleId="Titre1Car">
+    <w:name w:val="Titre 1 Car"/>
+    <w:basedOn w:val="Policepardfaut"/>
+    <w:link w:val="Titre1"/>
     <w:uiPriority w:val="9"/>
     <w:rsid w:val="00496CCC"/>
     <w:rPr>
@@ -2188,11 +2322,11 @@
       <w:szCs w:val="32"/>
     </w:rPr>
   </w:style>
-  <w:style w:type="paragraph" w:styleId="Title">
+  <w:style w:type="paragraph" w:styleId="Titre">
     <w:name w:val="Title"/>
     <w:basedOn w:val="Normal"/>
     <w:next w:val="Normal"/>
-    <w:link w:val="TitleChar"/>
+    <w:link w:val="TitreCar"/>
     <w:uiPriority w:val="10"/>
     <w:qFormat/>
     <w:rsid w:val="00496CCC"/>
@@ -2208,10 +2342,10 @@
       <w:szCs w:val="56"/>
     </w:rPr>
   </w:style>
-  <w:style w:type="character" w:customStyle="1" w:styleId="TitleChar">
-    <w:name w:val="Title Char"/>
-    <w:basedOn w:val="DefaultParagraphFont"/>
-    <w:link w:val="Title"/>
+  <w:style w:type="character" w:customStyle="1" w:styleId="TitreCar">
+    <w:name w:val="Titre Car"/>
+    <w:basedOn w:val="Policepardfaut"/>
+    <w:link w:val="Titre"/>
     <w:uiPriority w:val="10"/>
     <w:rsid w:val="00496CCC"/>
     <w:rPr>
@@ -2224,7 +2358,7 @@
   </w:style>
   <w:style w:type="character" w:customStyle="1" w:styleId="paragraphpresetChar">
     <w:name w:val="paragraph preset Char"/>
-    <w:basedOn w:val="TitleChar"/>
+    <w:basedOn w:val="TitreCar"/>
     <w:link w:val="paragraphpreset"/>
     <w:rsid w:val="0020712C"/>
     <w:rPr>
@@ -2236,7 +2370,7 @@
       <w:szCs w:val="24"/>
     </w:rPr>
   </w:style>
-  <w:style w:type="paragraph" w:styleId="TOC1">
+  <w:style w:type="paragraph" w:styleId="TM1">
     <w:name w:val="toc 1"/>
     <w:basedOn w:val="Normal"/>
     <w:next w:val="Normal"/>
@@ -2248,10 +2382,10 @@
       <w:spacing w:after="100"/>
     </w:pPr>
   </w:style>
-  <w:style w:type="character" w:customStyle="1" w:styleId="Heading2Char">
-    <w:name w:val="Heading 2 Char"/>
-    <w:basedOn w:val="DefaultParagraphFont"/>
-    <w:link w:val="Heading2"/>
+  <w:style w:type="character" w:customStyle="1" w:styleId="Titre2Car">
+    <w:name w:val="Titre 2 Car"/>
+    <w:basedOn w:val="Policepardfaut"/>
+    <w:link w:val="Titre2"/>
     <w:uiPriority w:val="9"/>
     <w:semiHidden/>
     <w:rsid w:val="00496CCC"/>
@@ -2262,10 +2396,10 @@
       <w:szCs w:val="26"/>
     </w:rPr>
   </w:style>
-  <w:style w:type="character" w:customStyle="1" w:styleId="Heading3Char">
-    <w:name w:val="Heading 3 Char"/>
-    <w:basedOn w:val="DefaultParagraphFont"/>
-    <w:link w:val="Heading3"/>
+  <w:style w:type="character" w:customStyle="1" w:styleId="Titre3Car">
+    <w:name w:val="Titre 3 Car"/>
+    <w:basedOn w:val="Policepardfaut"/>
+    <w:link w:val="Titre3"/>
     <w:uiPriority w:val="9"/>
     <w:semiHidden/>
     <w:rsid w:val="00496CCC"/>
@@ -2278,7 +2412,7 @@
   </w:style>
   <w:style w:type="paragraph" w:customStyle="1" w:styleId="Titlepreset">
     <w:name w:val="Title preset"/>
-    <w:basedOn w:val="Heading1"/>
+    <w:basedOn w:val="Titre1"/>
     <w:next w:val="paragraphpreset"/>
     <w:link w:val="TitlepresetChar"/>
     <w:qFormat/>
@@ -2293,9 +2427,9 @@
       <w:sz w:val="24"/>
     </w:rPr>
   </w:style>
-  <w:style w:type="character" w:styleId="Hyperlink">
+  <w:style w:type="character" w:styleId="Lienhypertexte">
     <w:name w:val="Hyperlink"/>
-    <w:basedOn w:val="DefaultParagraphFont"/>
+    <w:basedOn w:val="Policepardfaut"/>
     <w:uiPriority w:val="99"/>
     <w:unhideWhenUsed/>
     <w:rsid w:val="00B302BB"/>
@@ -2306,7 +2440,7 @@
   </w:style>
   <w:style w:type="character" w:customStyle="1" w:styleId="TitlepresetChar">
     <w:name w:val="Title preset Char"/>
-    <w:basedOn w:val="Heading1Char"/>
+    <w:basedOn w:val="Titre1Car"/>
     <w:link w:val="Titlepreset"/>
     <w:rsid w:val="00B302BB"/>
     <w:rPr>
@@ -2319,7 +2453,7 @@
   </w:style>
   <w:style w:type="paragraph" w:customStyle="1" w:styleId="Title2preset">
     <w:name w:val="Title 2 preset"/>
-    <w:basedOn w:val="Heading2"/>
+    <w:basedOn w:val="Titre2"/>
     <w:next w:val="paragraphpreset"/>
     <w:link w:val="Title2presetChar"/>
     <w:qFormat/>
@@ -2336,7 +2470,7 @@
   </w:style>
   <w:style w:type="paragraph" w:customStyle="1" w:styleId="Title3preset">
     <w:name w:val="Title 3 preset"/>
-    <w:basedOn w:val="Heading3"/>
+    <w:basedOn w:val="Titre3"/>
     <w:next w:val="paragraphpreset"/>
     <w:link w:val="Title3presetChar"/>
     <w:qFormat/>
@@ -2349,7 +2483,7 @@
   </w:style>
   <w:style w:type="character" w:customStyle="1" w:styleId="Title2presetChar">
     <w:name w:val="Title 2 preset Char"/>
-    <w:basedOn w:val="Heading2Char"/>
+    <w:basedOn w:val="Titre2Car"/>
     <w:link w:val="Title2preset"/>
     <w:rsid w:val="00B302BB"/>
     <w:rPr>
@@ -2360,7 +2494,7 @@
       <w:szCs w:val="26"/>
     </w:rPr>
   </w:style>
-  <w:style w:type="paragraph" w:styleId="TOC2">
+  <w:style w:type="paragraph" w:styleId="TM2">
     <w:name w:val="toc 2"/>
     <w:basedOn w:val="Normal"/>
     <w:next w:val="Normal"/>
@@ -2375,7 +2509,7 @@
   </w:style>
   <w:style w:type="character" w:customStyle="1" w:styleId="Title3presetChar">
     <w:name w:val="Title 3 preset Char"/>
-    <w:basedOn w:val="Heading3Char"/>
+    <w:basedOn w:val="Titre3Car"/>
     <w:link w:val="Title3preset"/>
     <w:rsid w:val="0020712C"/>
     <w:rPr>
@@ -2386,7 +2520,7 @@
       <w:szCs w:val="24"/>
     </w:rPr>
   </w:style>
-  <w:style w:type="paragraph" w:styleId="TOC3">
+  <w:style w:type="paragraph" w:styleId="TM3">
     <w:name w:val="toc 3"/>
     <w:basedOn w:val="Normal"/>
     <w:next w:val="Normal"/>
@@ -2399,10 +2533,10 @@
       <w:ind w:left="440"/>
     </w:pPr>
   </w:style>
-  <w:style w:type="paragraph" w:styleId="Header">
+  <w:style w:type="paragraph" w:styleId="En-tte">
     <w:name w:val="header"/>
     <w:basedOn w:val="Normal"/>
-    <w:link w:val="HeaderChar"/>
+    <w:link w:val="En-tteCar"/>
     <w:uiPriority w:val="99"/>
     <w:unhideWhenUsed/>
     <w:rsid w:val="002029C4"/>
@@ -2414,17 +2548,17 @@
       <w:spacing w:after="0" w:line="240" w:lineRule="auto"/>
     </w:pPr>
   </w:style>
-  <w:style w:type="character" w:customStyle="1" w:styleId="HeaderChar">
-    <w:name w:val="Header Char"/>
-    <w:basedOn w:val="DefaultParagraphFont"/>
-    <w:link w:val="Header"/>
+  <w:style w:type="character" w:customStyle="1" w:styleId="En-tteCar">
+    <w:name w:val="En-tête Car"/>
+    <w:basedOn w:val="Policepardfaut"/>
+    <w:link w:val="En-tte"/>
     <w:uiPriority w:val="99"/>
     <w:rsid w:val="002029C4"/>
   </w:style>
-  <w:style w:type="paragraph" w:styleId="Footer">
+  <w:style w:type="paragraph" w:styleId="Pieddepage">
     <w:name w:val="footer"/>
     <w:basedOn w:val="Normal"/>
-    <w:link w:val="FooterChar"/>
+    <w:link w:val="PieddepageCar"/>
     <w:uiPriority w:val="99"/>
     <w:unhideWhenUsed/>
     <w:rsid w:val="002029C4"/>
@@ -2436,10 +2570,10 @@
       <w:spacing w:after="0" w:line="240" w:lineRule="auto"/>
     </w:pPr>
   </w:style>
-  <w:style w:type="character" w:customStyle="1" w:styleId="FooterChar">
-    <w:name w:val="Footer Char"/>
-    <w:basedOn w:val="DefaultParagraphFont"/>
-    <w:link w:val="Footer"/>
+  <w:style w:type="character" w:customStyle="1" w:styleId="PieddepageCar">
+    <w:name w:val="Pied de page Car"/>
+    <w:basedOn w:val="Policepardfaut"/>
+    <w:link w:val="Pieddepage"/>
     <w:uiPriority w:val="99"/>
     <w:rsid w:val="002029C4"/>
   </w:style>

</xml_diff>

<commit_message>
Modifications finale: VERSION FINALE(POUR VRAI)
</commit_message>
<xml_diff>
--- a/Rapport.docx
+++ b/Rapport.docx
@@ -864,7 +864,13 @@
         <w:t>-</w:t>
       </w:r>
       <w:r>
-        <w:t xml:space="preserve"> Nous avons du laisser de coter le filtrage des cours et l’affichage des cours des sessions antérieurs</w:t>
+        <w:t xml:space="preserve"> Nous avons </w:t>
+      </w:r>
+      <w:r>
+        <w:t>dû</w:t>
+      </w:r>
+      <w:r>
+        <w:t xml:space="preserve"> laisser de coter le filtrage des cours et l’affichage des cours des sessions antérieurs</w:t>
       </w:r>
       <w:r>
         <w:br/>
@@ -951,13 +957,7 @@
         <w:br/>
       </w:r>
       <w:r>
-        <w:t>-</w:t>
-      </w:r>
-      <w:r>
-        <w:t xml:space="preserve"> </w:t>
-      </w:r>
-      <w:r>
-        <w:t>Nous avons dû laisser de côté la possibilité d’ajouter un professeur à partir de la page cours, l’utilisateur doit choisir un professeur ayant été créé à l’avance</w:t>
+        <w:t>+ Le formulaire permet d’ajouter un nouveau professeur à la liste des professeurs si celui-ci n’existe pas. Ce nouveau professeur aura l’image par défaut comme image et la date actuelle comme date d’embauche</w:t>
       </w:r>
     </w:p>
     <w:p>
@@ -1013,21 +1013,7 @@
         <w:br/>
       </w:r>
       <w:r>
-        <w:t>-</w:t>
-      </w:r>
-      <w:r>
-        <w:t xml:space="preserve"> </w:t>
-      </w:r>
-      <w:r>
-        <w:t xml:space="preserve">Nous avons </w:t>
-      </w:r>
-      <w:proofErr w:type="gramStart"/>
-      <w:r>
-        <w:t>du</w:t>
-      </w:r>
-      <w:proofErr w:type="gramEnd"/>
-      <w:r>
-        <w:t xml:space="preserve"> laisser tomber la vérification par numéro DA des élèves</w:t>
+        <w:t>+ Le formulaire s’assure que le numéro de l’élève se faisant ajouter au cours n’est pas déjà présent</w:t>
       </w:r>
     </w:p>
     <w:p>
@@ -1099,15 +1085,7 @@
       </w:r>
       <w:r>
         <w:br/>
-        <w:t xml:space="preserve">Création </w:t>
-      </w:r>
-      <w:proofErr w:type="gramStart"/>
-      <w:r>
-        <w:t>des dossier</w:t>
-      </w:r>
-      <w:proofErr w:type="gramEnd"/>
-      <w:r>
-        <w:t xml:space="preserve"> de bases du projet</w:t>
+        <w:t>Création des dossier de bases du projet</w:t>
       </w:r>
       <w:r>
         <w:br/>
@@ -1265,15 +1243,7 @@
         <w:t>2</w:t>
       </w:r>
       <w:r>
-        <w:t xml:space="preserve"> </w:t>
-      </w:r>
-      <w:proofErr w:type="gramStart"/>
-      <w:r>
-        <w:t>heure</w:t>
-      </w:r>
-      <w:proofErr w:type="gramEnd"/>
-      <w:r>
-        <w:t>)</w:t>
+        <w:t xml:space="preserve"> heure)</w:t>
       </w:r>
     </w:p>
     <w:p>
@@ -1415,6 +1385,26 @@
       <w:r>
         <w:tab/>
         <w:t>-15 mars (0.5 heure)</w:t>
+      </w:r>
+    </w:p>
+    <w:p>
+      <w:pPr>
+        <w:pStyle w:val="paragraphpreset"/>
+        <w:jc w:val="left"/>
+      </w:pPr>
+      <w:r>
+        <w:tab/>
+        <w:t>Ajout de plusieurs fonctionnalités manquante dans l’application</w:t>
+      </w:r>
+      <w:r>
+        <w:br/>
+      </w:r>
+      <w:r>
+        <w:tab/>
+      </w:r>
+      <w:r>
+        <w:tab/>
+        <w:t>-15 mars (1 heure)</w:t>
       </w:r>
     </w:p>
     <w:sectPr>

</xml_diff>